<commit_message>
Added .ssim files and 'assets' folder
</commit_message>
<xml_diff>
--- a/isolateLoadModel.docx
+++ b/isolateLoadModel.docx
@@ -47,6 +47,11 @@
       <w:r>
         <w:t xml:space="preserve">Guide</w:t>
       </w:r>
+    </w:p>
+    <w:p>
+      <w:pPr>
+        <w:pStyle w:val="Date"/>
+      </w:pPr>
     </w:p>
     <w:sdt>
       <w:sdtPr>
@@ -81,38 +86,162 @@
         </w:pict>
       </w:r>
     </w:p>
+    <w:bookmarkStart w:id="20" w:name="this-page"/>
     <w:p>
       <w:pPr>
         <w:pStyle w:val="Heading3"/>
       </w:pPr>
-      <w:bookmarkStart w:id="20" w:name="this-page"/>
       <w:r>
         <w:t xml:space="preserve">This page:</w:t>
       </w:r>
-      <w:bookmarkEnd w:id="20"/>
-    </w:p>
-    <w:p>
-      <w:pPr>
+    </w:p>
+    <w:p>
+      <w:pPr>
+        <w:numPr>
+          <w:ilvl w:val="0"/>
+          <w:numId w:val="1001"/>
+        </w:numPr>
         <w:pStyle w:val="Compact"/>
+      </w:pPr>
+      <w:r>
+        <w:t xml:space="preserve">Load the LANDFIRE BpS Reference Condition Models library</w:t>
+      </w:r>
+    </w:p>
+    <w:p>
+      <w:pPr>
         <w:numPr>
+          <w:ilvl w:val="0"/>
           <w:numId w:val="1001"/>
+        </w:numPr>
+        <w:pStyle w:val="Compact"/>
+      </w:pPr>
+      <w:r>
+        <w:t xml:space="preserve">Make a new library with one Biophysical Setting.</w:t>
+      </w:r>
+    </w:p>
+    <w:p>
+      <w:pPr>
+        <w:pStyle w:val="FirstParagraph"/>
+      </w:pPr>
+      <w:r>
+        <w:t xml:space="preserve">While we are focused on the sage-brush steppe, and introducing transitions you might not have on your landscape, these basic tasks will apply to almost all modeling efforts.</w:t>
+      </w:r>
+    </w:p>
+    <w:p>
+      <w:pPr>
+        <w:pStyle w:val="BodyText"/>
+      </w:pPr>
+      <w:r>
+        <w:t xml:space="preserve">In this document the</w:t>
+      </w:r>
+      <w:r>
+        <w:t xml:space="preserve"> </w:t>
+      </w:r>
+      <w:r>
+        <w:t xml:space="preserve">“</w:t>
+      </w:r>
+      <w:r>
+        <w:t xml:space="preserve">&gt;</w:t>
+      </w:r>
+      <w:r>
+        <w:t xml:space="preserve">”</w:t>
+      </w:r>
+      <w:r>
+        <w:t xml:space="preserve"> </w:t>
+      </w:r>
+      <w:r>
+        <w:t xml:space="preserve">sign will be analogous to</w:t>
+      </w:r>
+      <w:r>
+        <w:t xml:space="preserve"> </w:t>
+      </w:r>
+      <w:r>
+        <w:t xml:space="preserve">“</w:t>
+      </w:r>
+      <w:r>
+        <w:t xml:space="preserve">then click</w:t>
+      </w:r>
+      <w:r>
+        <w:t xml:space="preserve">”</w:t>
+      </w:r>
+      <w:r>
+        <w:t xml:space="preserve">, meaning a single left mouse click unless otherwise noted.</w:t>
+      </w:r>
+    </w:p>
+    <w:bookmarkEnd w:id="20"/>
+    <w:bookmarkStart w:id="21" w:name="X05933d010b2296e3c76b63b9bf85f867597efb8"/>
+    <w:p>
+      <w:pPr>
+        <w:pStyle w:val="Heading3"/>
+      </w:pPr>
+      <w:r>
+        <w:t xml:space="preserve">Load the LANDFIRE BpS Reference Condition Models library</w:t>
+      </w:r>
+    </w:p>
+    <w:p>
+      <w:pPr>
+        <w:pStyle w:val="FirstParagraph"/>
+      </w:pPr>
+      <w:r>
+        <w:t xml:space="preserve">Within SyncroSim there are 3 main levels of organization: 1) libraries, 2) projects and 3) scenarios. Most of your work will be at the scenario level, but first we have to load the LANDFIRE BpS Reference Condition Models (May 28, 2020) into the SyncroSim software. To do this you will:</w:t>
+      </w:r>
+    </w:p>
+    <w:p>
+      <w:pPr>
+        <w:numPr>
           <w:ilvl w:val="0"/>
+          <w:numId w:val="1002"/>
         </w:numPr>
-      </w:pPr>
-      <w:r>
-        <w:t xml:space="preserve">Load the LANDFIRE BpS Reference Condition Models library</w:t>
-      </w:r>
-    </w:p>
-    <w:p>
-      <w:pPr>
         <w:pStyle w:val="Compact"/>
+      </w:pPr>
+      <w:r>
+        <w:t xml:space="preserve">Open SyncroSim</w:t>
+      </w:r>
+    </w:p>
+    <w:p>
+      <w:pPr>
         <w:numPr>
-          <w:numId w:val="1001"/>
           <w:ilvl w:val="0"/>
+          <w:numId w:val="1002"/>
         </w:numPr>
-      </w:pPr>
-      <w:r>
-        <w:t xml:space="preserve">Make a new library with one Biophysical Setting.</w:t>
+        <w:pStyle w:val="Compact"/>
+      </w:pPr>
+      <w:r>
+        <w:t xml:space="preserve">Click File (top left) &gt; New Library… (near the top) &gt; landfirevegmodels (upper middle) &gt; Reference Models &gt; OK</w:t>
+      </w:r>
+    </w:p>
+    <w:p>
+      <w:pPr>
+        <w:numPr>
+          <w:ilvl w:val="0"/>
+          <w:numId w:val="1002"/>
+        </w:numPr>
+        <w:pStyle w:val="Compact"/>
+      </w:pPr>
+      <w:r>
+        <w:t xml:space="preserve">Pour a beverage and wait. You are downloading the library that contains nearly 1,000 vegetation models. It may take a while.</w:t>
+      </w:r>
+    </w:p>
+    <w:p>
+      <w:pPr>
+        <w:numPr>
+          <w:ilvl w:val="0"/>
+          <w:numId w:val="1002"/>
+        </w:numPr>
+        <w:pStyle w:val="Compact"/>
+      </w:pPr>
+      <w:r>
+        <w:t xml:space="preserve">Once complete you will see the library in the Library Explorer pane.</w:t>
+      </w:r>
+    </w:p>
+    <w:bookmarkEnd w:id="21"/>
+    <w:bookmarkStart w:id="25" w:name="X6828da85c92becf5c16a4818d09953e2c53a316"/>
+    <w:p>
+      <w:pPr>
+        <w:pStyle w:val="Heading3"/>
+      </w:pPr>
+      <w:r>
+        <w:t xml:space="preserve">Create a new library with the Sage Steppe BpS model scenario</w:t>
       </w:r>
     </w:p>
     <w:p>
@@ -120,7 +249,7 @@
         <w:pStyle w:val="FirstParagraph"/>
       </w:pPr>
       <w:r>
-        <w:t xml:space="preserve">While we are focused on the sage-brush steppe, and introducing transitions you might not have on your landscape, these basic tasks will apply to almost all modeling efforts.</w:t>
+        <w:t xml:space="preserve">The LANDFIRE BpS Reference Condition Models library is the master library with all of the LANDFIRE BpS models for the entire country. Unless you are doing something like testing fire suppression for every BpS in the country or something similar you will want to create a new library with only the BpSs you are interested in.</w:t>
       </w:r>
     </w:p>
     <w:p>
@@ -128,7 +257,19 @@
         <w:pStyle w:val="BodyText"/>
       </w:pPr>
       <w:r>
-        <w:t xml:space="preserve">In this document the</w:t>
+        <w:t xml:space="preserve">To create the new library you will:</w:t>
+      </w:r>
+    </w:p>
+    <w:p>
+      <w:pPr>
+        <w:numPr>
+          <w:ilvl w:val="0"/>
+          <w:numId w:val="1003"/>
+        </w:numPr>
+        <w:pStyle w:val="Compact"/>
+      </w:pPr>
+      <w:r>
+        <w:t xml:space="preserve">Highlight the Project (e.g., word</w:t>
       </w:r>
       <w:r>
         <w:t xml:space="preserve"> </w:t>
@@ -137,335 +278,198 @@
         <w:t xml:space="preserve">“</w:t>
       </w:r>
       <w:r>
-        <w:t xml:space="preserve">&gt;</w:t>
+        <w:t xml:space="preserve">Definitions</w:t>
       </w:r>
       <w:r>
         <w:t xml:space="preserve">”</w:t>
       </w:r>
       <w:r>
+        <w:t xml:space="preserve">) of the</w:t>
+      </w:r>
+      <w:r>
         <w:t xml:space="preserve"> </w:t>
       </w:r>
       <w:r>
-        <w:t xml:space="preserve">sign will be analogous to</w:t>
+        <w:t xml:space="preserve">“</w:t>
+      </w:r>
+      <w:r>
+        <w:t xml:space="preserve">LANDFIRE BpS Reference Condition Models (there will be a date here)</w:t>
+      </w:r>
+      <w:r>
+        <w:t xml:space="preserve">”</w:t>
       </w:r>
       <w:r>
         <w:t xml:space="preserve"> </w:t>
       </w:r>
       <w:r>
+        <w:t xml:space="preserve">Library.</w:t>
+      </w:r>
+    </w:p>
+    <w:p>
+      <w:pPr>
+        <w:numPr>
+          <w:ilvl w:val="0"/>
+          <w:numId w:val="1003"/>
+        </w:numPr>
+        <w:pStyle w:val="Compact"/>
+      </w:pPr>
+      <w:r>
+        <w:t xml:space="preserve">Go to Edit -&gt; Export LFVM Strata</w:t>
+      </w:r>
+    </w:p>
+    <w:p>
+      <w:pPr>
+        <w:numPr>
+          <w:ilvl w:val="0"/>
+          <w:numId w:val="1003"/>
+        </w:numPr>
+        <w:pStyle w:val="Compact"/>
+      </w:pPr>
+      <w:r>
+        <w:t xml:space="preserve">Select the BpS(s) of interest. For this exercise you can paste</w:t>
+      </w:r>
+      <w:r>
+        <w:t xml:space="preserve"> </w:t>
+      </w:r>
+      <w:r>
         <w:t xml:space="preserve">“</w:t>
       </w:r>
       <w:r>
-        <w:t xml:space="preserve">then click</w:t>
+        <w:t xml:space="preserve">11260_1_7_8_9_10_19</w:t>
       </w:r>
       <w:r>
         <w:t xml:space="preserve">”</w:t>
       </w:r>
       <w:r>
-        <w:t xml:space="preserve">, meaning a single left mouse click unless otherwise noted.</w:t>
-      </w:r>
-    </w:p>
-    <w:p>
-      <w:pPr>
-        <w:pStyle w:val="Heading3"/>
-      </w:pPr>
-      <w:bookmarkStart w:id="21" w:name="X05933d010b2296e3c76b63b9bf85f867597efb8"/>
-      <w:r>
-        <w:t xml:space="preserve">Load the LANDFIRE BpS Reference Condition Models library</w:t>
-      </w:r>
-      <w:bookmarkEnd w:id="21"/>
+        <w:t xml:space="preserve"> </w:t>
+      </w:r>
+      <w:r>
+        <w:t xml:space="preserve">into the Search box. Note, you could also type in words such as</w:t>
+      </w:r>
+      <w:r>
+        <w:t xml:space="preserve"> </w:t>
+      </w:r>
+      <w:r>
+        <w:t xml:space="preserve">“</w:t>
+      </w:r>
+      <w:r>
+        <w:t xml:space="preserve">sage</w:t>
+      </w:r>
+      <w:r>
+        <w:t xml:space="preserve">”</w:t>
+      </w:r>
+      <w:r>
+        <w:t xml:space="preserve"> </w:t>
+      </w:r>
+      <w:r>
+        <w:t xml:space="preserve">and/or</w:t>
+      </w:r>
+      <w:r>
+        <w:t xml:space="preserve"> </w:t>
+      </w:r>
+      <w:r>
+        <w:t xml:space="preserve">“</w:t>
+      </w:r>
+      <w:r>
+        <w:t xml:space="preserve">steppe</w:t>
+      </w:r>
+      <w:r>
+        <w:t xml:space="preserve">”</w:t>
+      </w:r>
+      <w:r>
+        <w:t xml:space="preserve">. Check the box(es) of the BpSs you want to export to your new SyncroSim library.</w:t>
+      </w:r>
+    </w:p>
+    <w:p>
+      <w:pPr>
+        <w:numPr>
+          <w:ilvl w:val="0"/>
+          <w:numId w:val="1003"/>
+        </w:numPr>
+        <w:pStyle w:val="Compact"/>
+      </w:pPr>
+      <w:r>
+        <w:t xml:space="preserve">In the</w:t>
+      </w:r>
+      <w:r>
+        <w:t xml:space="preserve"> </w:t>
+      </w:r>
+      <w:r>
+        <w:t xml:space="preserve">“</w:t>
+      </w:r>
+      <w:r>
+        <w:t xml:space="preserve">File Name</w:t>
+      </w:r>
+      <w:r>
+        <w:t xml:space="preserve">”</w:t>
+      </w:r>
+      <w:r>
+        <w:t xml:space="preserve"> </w:t>
+      </w:r>
+      <w:r>
+        <w:t xml:space="preserve">box type the desired name of the new library, e.g.,</w:t>
+      </w:r>
+      <w:r>
+        <w:t xml:space="preserve"> </w:t>
+      </w:r>
+      <w:r>
+        <w:t xml:space="preserve">“</w:t>
+      </w:r>
+      <w:r>
+        <w:t xml:space="preserve">lfSageSteppe</w:t>
+      </w:r>
+      <w:r>
+        <w:t xml:space="preserve">”</w:t>
+      </w:r>
+      <w:r>
+        <w:t xml:space="preserve">.</w:t>
+      </w:r>
+    </w:p>
+    <w:p>
+      <w:pPr>
+        <w:numPr>
+          <w:ilvl w:val="0"/>
+          <w:numId w:val="1003"/>
+        </w:numPr>
+        <w:pStyle w:val="Compact"/>
+      </w:pPr>
+      <w:r>
+        <w:t xml:space="preserve">Browse to the folder where you would like the new library to live.</w:t>
+      </w:r>
+    </w:p>
+    <w:p>
+      <w:pPr>
+        <w:numPr>
+          <w:ilvl w:val="0"/>
+          <w:numId w:val="1003"/>
+        </w:numPr>
+        <w:pStyle w:val="Compact"/>
+      </w:pPr>
+      <w:r>
+        <w:t xml:space="preserve">Hit OK. It takes a little time to make the new library.</w:t>
+      </w:r>
     </w:p>
     <w:p>
       <w:pPr>
         <w:pStyle w:val="FirstParagraph"/>
-      </w:pPr>
-      <w:r>
-        <w:t xml:space="preserve">Within SyncroSim there are 3 main levels of organization: 1) libraries, 2) projects and 3) scenarios. Most of your work will be at the scenario level, but first we have to load the LANDFIRE BpS Reference Condition Models (May 28, 2020) into the SyncroSim software. To do this you will:</w:t>
-      </w:r>
-    </w:p>
-    <w:p>
-      <w:pPr>
-        <w:pStyle w:val="Compact"/>
-        <w:numPr>
-          <w:numId w:val="1002"/>
-          <w:ilvl w:val="0"/>
-        </w:numPr>
-      </w:pPr>
-      <w:r>
-        <w:t xml:space="preserve">Open SyncroSim</w:t>
-      </w:r>
-    </w:p>
-    <w:p>
-      <w:pPr>
-        <w:pStyle w:val="Compact"/>
-        <w:numPr>
-          <w:numId w:val="1002"/>
-          <w:ilvl w:val="0"/>
-        </w:numPr>
-      </w:pPr>
-      <w:r>
-        <w:t xml:space="preserve">Click File (top left) &gt; New Library… (near the top) &gt; landfirevegmodels (upper middle) &gt; Reference Models &gt; OK</w:t>
-      </w:r>
-    </w:p>
-    <w:p>
-      <w:pPr>
-        <w:pStyle w:val="Compact"/>
-        <w:numPr>
-          <w:numId w:val="1002"/>
-          <w:ilvl w:val="0"/>
-        </w:numPr>
-      </w:pPr>
-      <w:r>
-        <w:t xml:space="preserve">Pour a beverage and wait. You are downloading the library that contains nearly 1,000 vegetation models. It may take a while.</w:t>
-      </w:r>
-    </w:p>
-    <w:p>
-      <w:pPr>
-        <w:pStyle w:val="Compact"/>
-        <w:numPr>
-          <w:numId w:val="1002"/>
-          <w:ilvl w:val="0"/>
-        </w:numPr>
-      </w:pPr>
-      <w:r>
-        <w:t xml:space="preserve">Once complete you will see the library in the Library Explorer pane.</w:t>
-      </w:r>
-    </w:p>
-    <w:p>
-      <w:pPr>
-        <w:pStyle w:val="Heading3"/>
-      </w:pPr>
-      <w:bookmarkStart w:id="22" w:name="X6828da85c92becf5c16a4818d09953e2c53a316"/>
-      <w:r>
-        <w:t xml:space="preserve">Create a new library with the Sage Steppe BpS model scenario</w:t>
-      </w:r>
-      <w:bookmarkEnd w:id="22"/>
-    </w:p>
-    <w:p>
-      <w:pPr>
-        <w:pStyle w:val="FirstParagraph"/>
-      </w:pPr>
-      <w:r>
-        <w:t xml:space="preserve">The LANDFIRE BpS Reference Condition Models library is the master library with all of the LANDFIRE BpS models for the entire country. Unless you are doing something like testing fire suppression for every BpS in the country or something similar you will want to create a new library with only the BpSs you are interested in.</w:t>
-      </w:r>
-    </w:p>
-    <w:p>
-      <w:pPr>
-        <w:pStyle w:val="BodyText"/>
-      </w:pPr>
-      <w:r>
-        <w:t xml:space="preserve">To create the new library you will:</w:t>
-      </w:r>
-    </w:p>
-    <w:p>
-      <w:pPr>
-        <w:pStyle w:val="Compact"/>
-        <w:numPr>
-          <w:numId w:val="1003"/>
-          <w:ilvl w:val="0"/>
-        </w:numPr>
-      </w:pPr>
-      <w:r>
-        <w:t xml:space="preserve">Highlight the Project (e.g., word</w:t>
-      </w:r>
-      <w:r>
-        <w:t xml:space="preserve"> </w:t>
-      </w:r>
-      <w:r>
-        <w:t xml:space="preserve">“</w:t>
-      </w:r>
-      <w:r>
-        <w:t xml:space="preserve">Definitions</w:t>
-      </w:r>
-      <w:r>
-        <w:t xml:space="preserve">”</w:t>
-      </w:r>
-      <w:r>
-        <w:t xml:space="preserve">) of the</w:t>
-      </w:r>
-      <w:r>
-        <w:t xml:space="preserve"> </w:t>
-      </w:r>
-      <w:r>
-        <w:t xml:space="preserve">“</w:t>
-      </w:r>
-      <w:r>
-        <w:t xml:space="preserve">LANDFIRE BpS Reference Condition Models (there will be a date here)</w:t>
-      </w:r>
-      <w:r>
-        <w:t xml:space="preserve">”</w:t>
-      </w:r>
-      <w:r>
-        <w:t xml:space="preserve"> </w:t>
-      </w:r>
-      <w:r>
-        <w:t xml:space="preserve">Library.</w:t>
-      </w:r>
-    </w:p>
-    <w:p>
-      <w:pPr>
-        <w:pStyle w:val="Compact"/>
-        <w:numPr>
-          <w:numId w:val="1003"/>
-          <w:ilvl w:val="0"/>
-        </w:numPr>
-      </w:pPr>
-      <w:r>
-        <w:t xml:space="preserve">Go to Edit -&gt; Export LFVM Strata</w:t>
-      </w:r>
-    </w:p>
-    <w:p>
-      <w:pPr>
-        <w:pStyle w:val="Compact"/>
-        <w:numPr>
-          <w:numId w:val="1003"/>
-          <w:ilvl w:val="0"/>
-        </w:numPr>
-      </w:pPr>
-      <w:r>
-        <w:t xml:space="preserve">Select the BpS(s) of interest. For this exercise you can paste</w:t>
-      </w:r>
-      <w:r>
-        <w:t xml:space="preserve"> </w:t>
-      </w:r>
-      <w:r>
-        <w:t xml:space="preserve">“</w:t>
-      </w:r>
-      <w:r>
-        <w:t xml:space="preserve">11260_1_7_8_9_10_19</w:t>
-      </w:r>
-      <w:r>
-        <w:t xml:space="preserve">”</w:t>
-      </w:r>
-      <w:r>
-        <w:t xml:space="preserve"> </w:t>
-      </w:r>
-      <w:r>
-        <w:t xml:space="preserve">into the Search box. Note, you could also type in words such as</w:t>
-      </w:r>
-      <w:r>
-        <w:t xml:space="preserve"> </w:t>
-      </w:r>
-      <w:r>
-        <w:t xml:space="preserve">“</w:t>
-      </w:r>
-      <w:r>
-        <w:t xml:space="preserve">sage</w:t>
-      </w:r>
-      <w:r>
-        <w:t xml:space="preserve">”</w:t>
-      </w:r>
-      <w:r>
-        <w:t xml:space="preserve"> </w:t>
-      </w:r>
-      <w:r>
-        <w:t xml:space="preserve">and/or</w:t>
-      </w:r>
-      <w:r>
-        <w:t xml:space="preserve"> </w:t>
-      </w:r>
-      <w:r>
-        <w:t xml:space="preserve">“</w:t>
-      </w:r>
-      <w:r>
-        <w:t xml:space="preserve">steppe</w:t>
-      </w:r>
-      <w:r>
-        <w:t xml:space="preserve">”</w:t>
-      </w:r>
-      <w:r>
-        <w:t xml:space="preserve">. Check the box(es) of the BpSs you want to export to your new SyncroSim library.</w:t>
-      </w:r>
-    </w:p>
-    <w:p>
-      <w:pPr>
-        <w:pStyle w:val="Compact"/>
-        <w:numPr>
-          <w:numId w:val="1003"/>
-          <w:ilvl w:val="0"/>
-        </w:numPr>
-      </w:pPr>
-      <w:r>
-        <w:t xml:space="preserve">In the</w:t>
-      </w:r>
-      <w:r>
-        <w:t xml:space="preserve"> </w:t>
-      </w:r>
-      <w:r>
-        <w:t xml:space="preserve">“</w:t>
-      </w:r>
-      <w:r>
-        <w:t xml:space="preserve">File Name</w:t>
-      </w:r>
-      <w:r>
-        <w:t xml:space="preserve">”</w:t>
-      </w:r>
-      <w:r>
-        <w:t xml:space="preserve"> </w:t>
-      </w:r>
-      <w:r>
-        <w:t xml:space="preserve">box type the desired name of the new library, e.g.,</w:t>
-      </w:r>
-      <w:r>
-        <w:t xml:space="preserve"> </w:t>
-      </w:r>
-      <w:r>
-        <w:t xml:space="preserve">“</w:t>
-      </w:r>
-      <w:r>
-        <w:t xml:space="preserve">lfSageSteppe</w:t>
-      </w:r>
-      <w:r>
-        <w:t xml:space="preserve">”</w:t>
-      </w:r>
-      <w:r>
-        <w:t xml:space="preserve">.</w:t>
-      </w:r>
-    </w:p>
-    <w:p>
-      <w:pPr>
-        <w:pStyle w:val="Compact"/>
-        <w:numPr>
-          <w:numId w:val="1003"/>
-          <w:ilvl w:val="0"/>
-        </w:numPr>
-      </w:pPr>
-      <w:r>
-        <w:t xml:space="preserve">Browse to the folder where you would like the new library to live.</w:t>
-      </w:r>
-    </w:p>
-    <w:p>
-      <w:pPr>
-        <w:pStyle w:val="Compact"/>
-        <w:numPr>
-          <w:numId w:val="1003"/>
-          <w:ilvl w:val="0"/>
-        </w:numPr>
-      </w:pPr>
-      <w:r>
-        <w:t xml:space="preserve">Hit OK. It takes a little time to make the new library.</w:t>
-      </w:r>
-    </w:p>
-    <w:p>
-      <w:pPr>
-        <w:pStyle w:val="Compact"/>
       </w:pPr>
       <w:r>
         <w:drawing>
           <wp:inline>
             <wp:extent cx="5334000" cy="3296009"/>
             <wp:effectExtent b="0" l="0" r="0" t="0"/>
-            <wp:docPr descr="" title="" id="1" name="Picture"/>
+            <wp:docPr descr="" title="" id="23" name="Picture"/>
             <a:graphic>
               <a:graphicData uri="http://schemas.openxmlformats.org/drawingml/2006/picture">
                 <pic:pic>
                   <pic:nvPicPr>
-                    <pic:cNvPr descr="images/oneStrata.JPG" id="0" name="Picture"/>
+                    <pic:cNvPr descr="images/oneStrata.JPG" id="24" name="Picture"/>
                     <pic:cNvPicPr>
                       <a:picLocks noChangeArrowheads="1" noChangeAspect="1"/>
                     </pic:cNvPicPr>
                   </pic:nvPicPr>
                   <pic:blipFill>
-                    <a:blip r:embed="rId23"/>
+                    <a:blip r:embed="rId22"/>
                     <a:stretch>
                       <a:fillRect/>
                     </a:stretch>
@@ -494,12 +498,12 @@
     </w:p>
     <w:p>
       <w:pPr>
-        <w:pStyle w:val="Compact"/>
-      </w:pPr>
-    </w:p>
-    <w:p>
-      <w:pPr>
-        <w:pStyle w:val="Compact"/>
+        <w:pStyle w:val="BodyText"/>
+      </w:pPr>
+    </w:p>
+    <w:p>
+      <w:pPr>
+        <w:pStyle w:val="BodyText"/>
       </w:pPr>
       <w:r>
         <w:t xml:space="preserve">Screenshot of Inter-Mountain Basins Montane Sagebrush Steppe Export LFVM Strata</w:t>
@@ -518,6 +522,7 @@
         <w:t xml:space="preserve">NICE. You now have a library with just one BpS in it.</w:t>
       </w:r>
     </w:p>
+    <w:bookmarkEnd w:id="25"/>
     <w:sectPr/>
   </w:body>
 </w:document>
@@ -549,17 +554,14 @@
 <file path=word/numbering.xml><?xml version="1.0" encoding="utf-8"?>
 <w:numbering xmlns:w="http://schemas.openxmlformats.org/wordprocessingml/2006/main">
   <w:abstractNum w:abstractNumId="990">
-    <w:nsid w:val="2c1ae401"/>
+    <w:nsid w:val="A990"/>
     <w:multiLevelType w:val="multilevel"/>
     <w:lvl w:ilvl="0">
       <w:numFmt w:val="bullet"/>
       <w:lvlText w:val=" "/>
       <w:lvlJc w:val="left"/>
       <w:pPr>
-        <w:tabs>
-          <w:tab w:val="num" w:pos="0"/>
-        </w:tabs>
-        <w:ind w:left="480" w:hanging="480"/>
+        <w:ind w:left="720" w:hanging="480"/>
       </w:pPr>
     </w:lvl>
     <w:lvl w:ilvl="1">
@@ -567,10 +569,7 @@
       <w:lvlText w:val=" "/>
       <w:lvlJc w:val="left"/>
       <w:pPr>
-        <w:tabs>
-          <w:tab w:val="num" w:pos="720"/>
-        </w:tabs>
-        <w:ind w:left="1200" w:hanging="480"/>
+        <w:ind w:left="1440" w:hanging="480"/>
       </w:pPr>
     </w:lvl>
     <w:lvl w:ilvl="2">
@@ -578,10 +577,7 @@
       <w:lvlText w:val=" "/>
       <w:lvlJc w:val="left"/>
       <w:pPr>
-        <w:tabs>
-          <w:tab w:val="num" w:pos="1440"/>
-        </w:tabs>
-        <w:ind w:left="1920" w:hanging="480"/>
+        <w:ind w:left="2160" w:hanging="480"/>
       </w:pPr>
     </w:lvl>
     <w:lvl w:ilvl="3">
@@ -589,10 +585,7 @@
       <w:lvlText w:val=" "/>
       <w:lvlJc w:val="left"/>
       <w:pPr>
-        <w:tabs>
-          <w:tab w:val="num" w:pos="2160"/>
-        </w:tabs>
-        <w:ind w:left="2640" w:hanging="480"/>
+        <w:ind w:left="2880" w:hanging="480"/>
       </w:pPr>
     </w:lvl>
     <w:lvl w:ilvl="4">
@@ -600,10 +593,7 @@
       <w:lvlText w:val=" "/>
       <w:lvlJc w:val="left"/>
       <w:pPr>
-        <w:tabs>
-          <w:tab w:val="num" w:pos="2880"/>
-        </w:tabs>
-        <w:ind w:left="3360" w:hanging="480"/>
+        <w:ind w:left="3600" w:hanging="480"/>
       </w:pPr>
     </w:lvl>
     <w:lvl w:ilvl="5">
@@ -611,10 +601,7 @@
       <w:lvlText w:val=" "/>
       <w:lvlJc w:val="left"/>
       <w:pPr>
-        <w:tabs>
-          <w:tab w:val="num" w:pos="3600"/>
-        </w:tabs>
-        <w:ind w:left="4080" w:hanging="480"/>
+        <w:ind w:left="4320" w:hanging="480"/>
       </w:pPr>
     </w:lvl>
     <w:lvl w:ilvl="6">
@@ -622,10 +609,7 @@
       <w:lvlText w:val=" "/>
       <w:lvlJc w:val="left"/>
       <w:pPr>
-        <w:tabs>
-          <w:tab w:val="num" w:pos="4320"/>
-        </w:tabs>
-        <w:ind w:left="4800" w:hanging="480"/>
+        <w:ind w:left="5040" w:hanging="480"/>
       </w:pPr>
     </w:lvl>
     <w:lvl w:ilvl="7">
@@ -633,10 +617,7 @@
       <w:lvlText w:val=" "/>
       <w:lvlJc w:val="left"/>
       <w:pPr>
-        <w:tabs>
-          <w:tab w:val="num" w:pos="5040"/>
-        </w:tabs>
-        <w:ind w:left="5520" w:hanging="480"/>
+        <w:ind w:left="5760" w:hanging="480"/>
       </w:pPr>
     </w:lvl>
     <w:lvl w:ilvl="8">
@@ -644,15 +625,12 @@
       <w:lvlText w:val=" "/>
       <w:lvlJc w:val="left"/>
       <w:pPr>
-        <w:tabs>
-          <w:tab w:val="num" w:pos="5760"/>
-        </w:tabs>
-        <w:ind w:left="6240" w:hanging="480"/>
+        <w:ind w:left="6480" w:hanging="480"/>
       </w:pPr>
     </w:lvl>
   </w:abstractNum>
   <w:abstractNum w:abstractNumId="99411">
-    <w:nsid w:val="ea454b4c"/>
+    <w:nsid w:val="A99411"/>
     <w:multiLevelType w:val="multilevel"/>
     <w:lvl w:ilvl="0">
       <w:start w:val="1"/>
@@ -660,10 +638,7 @@
       <w:lvlText w:val="%1."/>
       <w:lvlJc w:val="left"/>
       <w:pPr>
-        <w:tabs>
-          <w:tab w:val="num" w:pos="0"/>
-        </w:tabs>
-        <w:ind w:left="480" w:hanging="480"/>
+        <w:ind w:left="720" w:hanging="480"/>
       </w:pPr>
     </w:lvl>
     <w:lvl w:ilvl="1">
@@ -672,10 +647,7 @@
       <w:lvlText w:val="%2."/>
       <w:lvlJc w:val="left"/>
       <w:pPr>
-        <w:tabs>
-          <w:tab w:val="num" w:pos="720"/>
-        </w:tabs>
-        <w:ind w:left="1200" w:hanging="480"/>
+        <w:ind w:left="1440" w:hanging="480"/>
       </w:pPr>
     </w:lvl>
     <w:lvl w:ilvl="2">
@@ -684,10 +656,7 @@
       <w:lvlText w:val="%3."/>
       <w:lvlJc w:val="left"/>
       <w:pPr>
-        <w:tabs>
-          <w:tab w:val="num" w:pos="1440"/>
-        </w:tabs>
-        <w:ind w:left="1920" w:hanging="480"/>
+        <w:ind w:left="2160" w:hanging="480"/>
       </w:pPr>
     </w:lvl>
     <w:lvl w:ilvl="3">
@@ -696,10 +665,7 @@
       <w:lvlText w:val="%4."/>
       <w:lvlJc w:val="left"/>
       <w:pPr>
-        <w:tabs>
-          <w:tab w:val="num" w:pos="2160"/>
-        </w:tabs>
-        <w:ind w:left="2640" w:hanging="480"/>
+        <w:ind w:left="2880" w:hanging="480"/>
       </w:pPr>
     </w:lvl>
     <w:lvl w:ilvl="4">
@@ -708,10 +674,7 @@
       <w:lvlText w:val="%5."/>
       <w:lvlJc w:val="left"/>
       <w:pPr>
-        <w:tabs>
-          <w:tab w:val="num" w:pos="2880"/>
-        </w:tabs>
-        <w:ind w:left="3360" w:hanging="480"/>
+        <w:ind w:left="3600" w:hanging="480"/>
       </w:pPr>
     </w:lvl>
     <w:lvl w:ilvl="5">
@@ -720,10 +683,7 @@
       <w:lvlText w:val="%6."/>
       <w:lvlJc w:val="left"/>
       <w:pPr>
-        <w:tabs>
-          <w:tab w:val="num" w:pos="3600"/>
-        </w:tabs>
-        <w:ind w:left="4080" w:hanging="480"/>
+        <w:ind w:left="4320" w:hanging="480"/>
       </w:pPr>
     </w:lvl>
     <w:lvl w:ilvl="6">
@@ -732,10 +692,7 @@
       <w:lvlText w:val="%7."/>
       <w:lvlJc w:val="left"/>
       <w:pPr>
-        <w:tabs>
-          <w:tab w:val="num" w:pos="4320"/>
-        </w:tabs>
-        <w:ind w:left="4800" w:hanging="480"/>
+        <w:ind w:left="5040" w:hanging="480"/>
       </w:pPr>
     </w:lvl>
     <w:lvl w:ilvl="7">
@@ -744,10 +701,7 @@
       <w:lvlText w:val="%8."/>
       <w:lvlJc w:val="left"/>
       <w:pPr>
-        <w:tabs>
-          <w:tab w:val="num" w:pos="5040"/>
-        </w:tabs>
-        <w:ind w:left="5520" w:hanging="480"/>
+        <w:ind w:left="5760" w:hanging="480"/>
       </w:pPr>
     </w:lvl>
     <w:lvl w:ilvl="8">
@@ -756,10 +710,7 @@
       <w:lvlText w:val="%9."/>
       <w:lvlJc w:val="left"/>
       <w:pPr>
-        <w:tabs>
-          <w:tab w:val="num" w:pos="5760"/>
-        </w:tabs>
-        <w:ind w:left="6240" w:hanging="480"/>
+        <w:ind w:left="6480" w:hanging="480"/>
       </w:pPr>
     </w:lvl>
   </w:abstractNum>
@@ -864,10 +815,10 @@
   <w:docDefaults>
     <w:rPrDefault>
       <w:rPr>
-        <w:rFonts w:asciiTheme="minorHAnsi" w:eastAsiaTheme="minorHAnsi" w:hAnsiTheme="minorHAnsi" w:cstheme="minorBidi"/>
+        <w:rFonts w:asciiTheme="minorHAnsi" w:cstheme="minorBidi" w:eastAsiaTheme="minorHAnsi" w:hAnsiTheme="minorHAnsi"/>
         <w:sz w:val="24"/>
         <w:szCs w:val="24"/>
-        <w:lang w:val="en-US" w:eastAsia="en-US" w:bidi="ar-SA"/>
+        <w:lang w:bidi="ar-SA" w:eastAsia="en-US" w:val="en-US"/>
       </w:rPr>
     </w:rPrDefault>
     <w:pPrDefault>
@@ -876,35 +827,35 @@
       </w:pPr>
     </w:pPrDefault>
   </w:docDefaults>
-  <w:latentStyles w:defLockedState="0" w:defUIPriority="0" w:defSemiHidden="0" w:defUnhideWhenUsed="0" w:defQFormat="0" w:count="276"/>
-  <w:style w:type="paragraph" w:default="1" w:styleId="Normal">
+  <w:latentStyles w:count="276" w:defLockedState="0" w:defQFormat="0" w:defSemiHidden="0" w:defUIPriority="0" w:defUnhideWhenUsed="0"/>
+  <w:style w:default="1" w:styleId="Normal" w:type="paragraph">
     <w:name w:val="Normal"/>
     <w:qFormat/>
   </w:style>
-  <w:style w:type="paragraph" w:styleId="BodyText">
+  <w:style w:styleId="BodyText" w:type="paragraph">
     <w:name w:val="Body Text"/>
     <w:basedOn w:val="Normal"/>
     <w:link w:val="BodyTextChar"/>
     <w:pPr>
-      <w:spacing w:before="180" w:after="180"/>
-    </w:pPr>
-    <w:qFormat/>
-  </w:style>
-  <w:style w:type="paragraph" w:customStyle="1" w:styleId="FirstParagraph">
+      <w:spacing w:after="180" w:before="180"/>
+    </w:pPr>
+    <w:qFormat/>
+  </w:style>
+  <w:style w:customStyle="1" w:styleId="FirstParagraph" w:type="paragraph">
     <w:name w:val="First Paragraph"/>
     <w:basedOn w:val="BodyText"/>
     <w:next w:val="BodyText"/>
     <w:qFormat/>
   </w:style>
-  <w:style w:type="paragraph" w:customStyle="1" w:styleId="Compact">
+  <w:style w:customStyle="1" w:styleId="Compact" w:type="paragraph">
     <w:name w:val="Compact"/>
     <w:basedOn w:val="BodyText"/>
     <w:qFormat/>
     <w:pPr>
-      <w:spacing w:before="36" w:after="36"/>
-    </w:pPr>
-  </w:style>
-  <w:style w:type="paragraph" w:styleId="Title">
+      <w:spacing w:after="36" w:before="36"/>
+    </w:pPr>
+  </w:style>
+  <w:style w:styleId="Title" w:type="paragraph">
     <w:name w:val="Title"/>
     <w:basedOn w:val="Normal"/>
     <w:next w:val="BodyText"/>
@@ -912,19 +863,19 @@
     <w:pPr>
       <w:keepNext/>
       <w:keepLines/>
-      <w:spacing w:before="480" w:after="240"/>
+      <w:spacing w:after="240" w:before="480"/>
       <w:jc w:val="center"/>
     </w:pPr>
     <w:rPr>
-      <w:rFonts w:asciiTheme="majorHAnsi" w:eastAsiaTheme="majorEastAsia" w:hAnsiTheme="majorHAnsi" w:cstheme="majorBidi"/>
+      <w:rFonts w:asciiTheme="majorHAnsi" w:cstheme="majorBidi" w:eastAsiaTheme="majorEastAsia" w:hAnsiTheme="majorHAnsi"/>
       <w:b/>
       <w:bCs/>
-      <w:color w:val="345A8A" w:themeColor="accent1" w:themeShade="B5"/>
+      <w:color w:themeColor="accent1" w:themeShade="B5" w:val="345A8A"/>
       <w:sz w:val="36"/>
       <w:szCs w:val="36"/>
     </w:rPr>
   </w:style>
-  <w:style w:type="paragraph" w:styleId="Subtitle">
+  <w:style w:styleId="Subtitle" w:type="paragraph">
     <w:name w:val="Subtitle"/>
     <w:basedOn w:val="Title"/>
     <w:next w:val="BodyText"/>
@@ -932,7 +883,7 @@
     <w:pPr>
       <w:keepNext/>
       <w:keepLines/>
-      <w:spacing w:before="240" w:after="240"/>
+      <w:spacing w:after="240" w:before="240"/>
       <w:jc w:val="center"/>
     </w:pPr>
     <w:rPr>
@@ -940,7 +891,7 @@
       <w:szCs w:val="30"/>
     </w:rPr>
   </w:style>
-  <w:style w:type="paragraph" w:customStyle="1" w:styleId="Author">
+  <w:style w:customStyle="1" w:styleId="Author" w:type="paragraph">
     <w:name w:val="Author"/>
     <w:next w:val="BodyText"/>
     <w:qFormat/>
@@ -950,7 +901,7 @@
       <w:jc w:val="center"/>
     </w:pPr>
   </w:style>
-  <w:style w:type="paragraph" w:styleId="Date">
+  <w:style w:styleId="Date" w:type="paragraph">
     <w:name w:val="Date"/>
     <w:next w:val="BodyText"/>
     <w:qFormat/>
@@ -960,7 +911,7 @@
       <w:jc w:val="center"/>
     </w:pPr>
   </w:style>
-  <w:style w:type="paragraph" w:customStyle="1" w:styleId="Abstract">
+  <w:style w:customStyle="1" w:styleId="Abstract" w:type="paragraph">
     <w:name w:val="Abstract"/>
     <w:basedOn w:val="Normal"/>
     <w:next w:val="BodyText"/>
@@ -968,14 +919,14 @@
     <w:pPr>
       <w:keepNext/>
       <w:keepLines/>
-      <w:spacing w:before="300" w:after="300"/>
+      <w:spacing w:after="300" w:before="300"/>
     </w:pPr>
     <w:rPr>
       <w:sz w:val="20"/>
       <w:szCs w:val="20"/>
     </w:rPr>
   </w:style>
-  <w:style w:type="paragraph" w:styleId="Bibliography">
+  <w:style w:styleId="Bibliography" w:type="paragraph">
     <w:name w:val="Bibliography"/>
     <w:basedOn w:val="Normal"/>
     <w:next w:val="Bibliography"/>
@@ -983,7 +934,7 @@
     <w:pPr/>
     <w:rPr/>
   </w:style>
-  <w:style w:type="paragraph" w:styleId="Heading1">
+  <w:style w:styleId="Heading1" w:type="paragraph">
     <w:name w:val="Heading 1"/>
     <w:basedOn w:val="Normal"/>
     <w:next w:val="BodyText"/>
@@ -992,19 +943,19 @@
     <w:pPr>
       <w:keepNext/>
       <w:keepLines/>
-      <w:spacing w:before="480" w:after="0"/>
+      <w:spacing w:after="0" w:before="480"/>
       <w:outlineLvl w:val="0"/>
     </w:pPr>
     <w:rPr>
-      <w:rFonts w:asciiTheme="majorHAnsi" w:eastAsiaTheme="majorEastAsia" w:hAnsiTheme="majorHAnsi" w:cstheme="majorBidi"/>
+      <w:rFonts w:asciiTheme="majorHAnsi" w:cstheme="majorBidi" w:eastAsiaTheme="majorEastAsia" w:hAnsiTheme="majorHAnsi"/>
       <w:b/>
       <w:bCs/>
-      <w:color w:val="345A8A" w:themeColor="accent1" w:themeShade="B5"/>
+      <w:color w:themeColor="accent1" w:val="4F81BD"/>
       <w:sz w:val="32"/>
       <w:szCs w:val="32"/>
     </w:rPr>
   </w:style>
-  <w:style w:type="paragraph" w:styleId="Heading2">
+  <w:style w:styleId="Heading2" w:type="paragraph">
     <w:name w:val="Heading 2"/>
     <w:basedOn w:val="Normal"/>
     <w:next w:val="BodyText"/>
@@ -1014,19 +965,19 @@
     <w:pPr>
       <w:keepNext/>
       <w:keepLines/>
-      <w:spacing w:before="200" w:after="0"/>
+      <w:spacing w:after="0" w:before="200"/>
       <w:outlineLvl w:val="1"/>
     </w:pPr>
     <w:rPr>
-      <w:rFonts w:asciiTheme="majorHAnsi" w:eastAsiaTheme="majorEastAsia" w:hAnsiTheme="majorHAnsi" w:cstheme="majorBidi"/>
+      <w:rFonts w:asciiTheme="majorHAnsi" w:cstheme="majorBidi" w:eastAsiaTheme="majorEastAsia" w:hAnsiTheme="majorHAnsi"/>
       <w:b/>
       <w:bCs/>
-      <w:color w:val="4F81BD" w:themeColor="accent1"/>
-      <w:sz w:val="32"/>
-      <w:szCs w:val="32"/>
-    </w:rPr>
-  </w:style>
-  <w:style w:type="paragraph" w:styleId="Heading3">
+      <w:color w:themeColor="accent1" w:val="4F81BD"/>
+      <w:sz w:val="28"/>
+      <w:szCs w:val="28"/>
+    </w:rPr>
+  </w:style>
+  <w:style w:styleId="Heading3" w:type="paragraph">
     <w:name w:val="Heading 3"/>
     <w:basedOn w:val="Normal"/>
     <w:next w:val="BodyText"/>
@@ -1036,19 +987,19 @@
     <w:pPr>
       <w:keepNext/>
       <w:keepLines/>
-      <w:spacing w:before="200" w:after="0"/>
+      <w:spacing w:after="0" w:before="200"/>
       <w:outlineLvl w:val="2"/>
     </w:pPr>
     <w:rPr>
-      <w:rFonts w:asciiTheme="majorHAnsi" w:eastAsiaTheme="majorEastAsia" w:hAnsiTheme="majorHAnsi" w:cstheme="majorBidi"/>
+      <w:rFonts w:asciiTheme="majorHAnsi" w:cstheme="majorBidi" w:eastAsiaTheme="majorEastAsia" w:hAnsiTheme="majorHAnsi"/>
       <w:b/>
       <w:bCs/>
-      <w:color w:val="4F81BD" w:themeColor="accent1"/>
-      <w:sz w:val="28"/>
-      <w:szCs w:val="28"/>
-    </w:rPr>
-  </w:style>
-  <w:style w:type="paragraph" w:styleId="Heading4">
+      <w:color w:themeColor="accent1" w:val="4F81BD"/>
+      <w:sz w:val="24"/>
+      <w:szCs w:val="24"/>
+    </w:rPr>
+  </w:style>
+  <w:style w:styleId="Heading4" w:type="paragraph">
     <w:name w:val="Heading 4"/>
     <w:basedOn w:val="Normal"/>
     <w:next w:val="BodyText"/>
@@ -1058,19 +1009,19 @@
     <w:pPr>
       <w:keepNext/>
       <w:keepLines/>
-      <w:spacing w:before="200" w:after="0"/>
+      <w:spacing w:after="0" w:before="200"/>
       <w:outlineLvl w:val="3"/>
     </w:pPr>
     <w:rPr>
-      <w:rFonts w:asciiTheme="majorHAnsi" w:eastAsiaTheme="majorEastAsia" w:hAnsiTheme="majorHAnsi" w:cstheme="majorBidi"/>
-      <w:b/>
+      <w:rFonts w:asciiTheme="majorHAnsi" w:cstheme="majorBidi" w:eastAsiaTheme="majorEastAsia" w:hAnsiTheme="majorHAnsi"/>
+      <w:i/>
       <w:bCs/>
-      <w:color w:val="4F81BD" w:themeColor="accent1"/>
+      <w:color w:themeColor="accent1" w:val="4F81BD"/>
       <w:sz w:val="24"/>
       <w:szCs w:val="24"/>
     </w:rPr>
   </w:style>
-  <w:style w:type="paragraph" w:styleId="Heading5">
+  <w:style w:styleId="Heading5" w:type="paragraph">
     <w:name w:val="Heading 5"/>
     <w:basedOn w:val="Normal"/>
     <w:next w:val="BodyText"/>
@@ -1080,19 +1031,18 @@
     <w:pPr>
       <w:keepNext/>
       <w:keepLines/>
-      <w:spacing w:before="200" w:after="0"/>
+      <w:spacing w:after="0" w:before="200"/>
       <w:outlineLvl w:val="4"/>
     </w:pPr>
     <w:rPr>
-      <w:rFonts w:asciiTheme="majorHAnsi" w:eastAsiaTheme="majorEastAsia" w:hAnsiTheme="majorHAnsi" w:cstheme="majorBidi"/>
-      <w:i/>
+      <w:rFonts w:asciiTheme="majorHAnsi" w:cstheme="majorBidi" w:eastAsiaTheme="majorEastAsia" w:hAnsiTheme="majorHAnsi"/>
       <w:iCs/>
-      <w:color w:val="4F81BD" w:themeColor="accent1"/>
+      <w:color w:themeColor="accent1" w:val="4F81BD"/>
       <w:sz w:val="24"/>
       <w:szCs w:val="24"/>
     </w:rPr>
   </w:style>
-  <w:style w:type="paragraph" w:styleId="Heading6">
+  <w:style w:styleId="Heading6" w:type="paragraph">
     <w:name w:val="Heading 6"/>
     <w:basedOn w:val="Normal"/>
     <w:next w:val="BodyText"/>
@@ -1102,17 +1052,17 @@
     <w:pPr>
       <w:keepNext/>
       <w:keepLines/>
-      <w:spacing w:before="200" w:after="0"/>
+      <w:spacing w:after="0" w:before="200"/>
       <w:outlineLvl w:val="5"/>
     </w:pPr>
     <w:rPr>
-      <w:rFonts w:asciiTheme="majorHAnsi" w:eastAsiaTheme="majorEastAsia" w:hAnsiTheme="majorHAnsi" w:cstheme="majorBidi"/>
-      <w:color w:val="4F81BD" w:themeColor="accent1"/>
+      <w:rFonts w:asciiTheme="majorHAnsi" w:cstheme="majorBidi" w:eastAsiaTheme="majorEastAsia" w:hAnsiTheme="majorHAnsi"/>
+      <w:color w:themeColor="accent1" w:val="4F81BD"/>
       <w:sz w:val="24"/>
       <w:szCs w:val="24"/>
     </w:rPr>
   </w:style>
-  <w:style w:type="paragraph" w:styleId="Heading7">
+  <w:style w:styleId="Heading7" w:type="paragraph">
     <w:name w:val="Heading 7"/>
     <w:basedOn w:val="Normal"/>
     <w:next w:val="BodyText"/>
@@ -1122,17 +1072,17 @@
     <w:pPr>
       <w:keepNext/>
       <w:keepLines/>
-      <w:spacing w:before="200" w:after="0"/>
+      <w:spacing w:after="0" w:before="200"/>
       <w:outlineLvl w:val="6"/>
     </w:pPr>
     <w:rPr>
-      <w:rFonts w:asciiTheme="majorHAnsi" w:eastAsiaTheme="majorEastAsia" w:hAnsiTheme="majorHAnsi" w:cstheme="majorBidi"/>
-      <w:color w:val="4F81BD" w:themeColor="accent1"/>
+      <w:rFonts w:asciiTheme="majorHAnsi" w:cstheme="majorBidi" w:eastAsiaTheme="majorEastAsia" w:hAnsiTheme="majorHAnsi"/>
+      <w:color w:themeColor="accent1" w:val="4F81BD"/>
       <w:sz w:val="24"/>
       <w:szCs w:val="24"/>
     </w:rPr>
   </w:style>
-  <w:style w:type="paragraph" w:styleId="Heading8">
+  <w:style w:styleId="Heading8" w:type="paragraph">
     <w:name w:val="Heading 8"/>
     <w:basedOn w:val="Normal"/>
     <w:next w:val="BodyText"/>
@@ -1142,17 +1092,17 @@
     <w:pPr>
       <w:keepNext/>
       <w:keepLines/>
-      <w:spacing w:before="200" w:after="0"/>
+      <w:spacing w:after="0" w:before="200"/>
       <w:outlineLvl w:val="7"/>
     </w:pPr>
     <w:rPr>
-      <w:rFonts w:asciiTheme="majorHAnsi" w:eastAsiaTheme="majorEastAsia" w:hAnsiTheme="majorHAnsi" w:cstheme="majorBidi"/>
-      <w:color w:val="4F81BD" w:themeColor="accent1"/>
+      <w:rFonts w:asciiTheme="majorHAnsi" w:cstheme="majorBidi" w:eastAsiaTheme="majorEastAsia" w:hAnsiTheme="majorHAnsi"/>
+      <w:color w:themeColor="accent1" w:val="4F81BD"/>
       <w:sz w:val="24"/>
       <w:szCs w:val="24"/>
     </w:rPr>
   </w:style>
-  <w:style w:type="paragraph" w:styleId="Heading9">
+  <w:style w:styleId="Heading9" w:type="paragraph">
     <w:name w:val="Heading 9"/>
     <w:basedOn w:val="Normal"/>
     <w:next w:val="BodyText"/>
@@ -1162,17 +1112,17 @@
     <w:pPr>
       <w:keepNext/>
       <w:keepLines/>
-      <w:spacing w:before="200" w:after="0"/>
+      <w:spacing w:after="0" w:before="200"/>
       <w:outlineLvl w:val="8"/>
     </w:pPr>
     <w:rPr>
-      <w:rFonts w:asciiTheme="majorHAnsi" w:eastAsiaTheme="majorEastAsia" w:hAnsiTheme="majorHAnsi" w:cstheme="majorBidi"/>
-      <w:color w:val="4F81BD" w:themeColor="accent1"/>
+      <w:rFonts w:asciiTheme="majorHAnsi" w:cstheme="majorBidi" w:eastAsiaTheme="majorEastAsia" w:hAnsiTheme="majorHAnsi"/>
+      <w:color w:themeColor="accent1" w:val="4F81BD"/>
       <w:sz w:val="24"/>
       <w:szCs w:val="24"/>
     </w:rPr>
   </w:style>
-  <w:style w:type="paragraph" w:styleId="BlockText">
+  <w:style w:styleId="BlockText" w:type="paragraph">
     <w:name w:val="Block Text"/>
     <w:basedOn w:val="BodyText"/>
     <w:next w:val="BodyText"/>
@@ -1180,17 +1130,11 @@
     <w:unhideWhenUsed/>
     <w:qFormat/>
     <w:pPr>
-      <w:spacing w:before="100" w:after="100"/>
-      <w:ind w:firstLine="0"/>
-    </w:pPr>
-    <w:rPr>
-      <w:rFonts w:asciiTheme="majorHAnsi" w:eastAsiaTheme="majorEastAsia" w:hAnsiTheme="majorHAnsi" w:cstheme="majorBidi"/>
-      <w:bCs/>
-      <w:sz w:val="20"/>
-      <w:szCs w:val="20"/>
-    </w:rPr>
-  </w:style>
-  <w:style w:type="paragraph" w:styleId="FootnoteText">
+      <w:spacing w:after="100" w:before="100"/>
+      <w:ind w:firstLine="0" w:left="480" w:right="480"/>
+    </w:pPr>
+  </w:style>
+  <w:style w:styleId="FootnoteText" w:type="paragraph">
     <w:name w:val="Footnote Text"/>
     <w:basedOn w:val="Normal"/>
     <w:next w:val="FootnoteText"/>
@@ -1198,28 +1142,43 @@
     <w:unhideWhenUsed/>
     <w:qFormat/>
   </w:style>
-  <w:style w:type="character" w:default="1" w:styleId="DefaultParagraphFont">
+  <w:style w:default="1" w:styleId="DefaultParagraphFont" w:type="character">
     <w:name w:val="Default Paragraph Font"/>
     <w:semiHidden/>
     <w:unhideWhenUsed/>
   </w:style>
-  <w:style w:type="table" w:default="1" w:styleId="Table">
+  <w:style w:default="1" w:styleId="Table" w:type="table">
     <w:name w:val="Table"/>
     <w:basedOn w:val="TableNormal"/>
     <w:semiHidden/>
     <w:unhideWhenUsed/>
     <w:qFormat/>
     <w:tblPr>
-      <w:tblInd w:w="0" w:type="dxa"/>
+      <w:tblInd w:type="dxa" w:w="0"/>
       <w:tblCellMar>
-        <w:top w:w="0" w:type="dxa"/>
-        <w:left w:w="108" w:type="dxa"/>
-        <w:bottom w:w="0" w:type="dxa"/>
-        <w:right w:w="108" w:type="dxa"/>
+        <w:top w:type="dxa" w:w="0"/>
+        <w:left w:type="dxa" w:w="108"/>
+        <w:bottom w:type="dxa" w:w="0"/>
+        <w:right w:type="dxa" w:w="108"/>
       </w:tblCellMar>
     </w:tblPr>
-  </w:style>
-  <w:style w:type="paragraph" w:customStyle="1" w:styleId="DefinitionTerm">
+    <w:tblStylePr w:type="firstRow">
+      <w:tblPr>
+        <w:jc w:val="left"/>
+        <w:tblInd w:type="dxa" w:w="0"/>
+      </w:tblPr>
+      <w:trPr>
+        <w:jc w:val="left"/>
+      </w:trPr>
+      <w:tcPr>
+        <w:vAlign w:val="bottom"/>
+        <w:tcBorders>
+          <w:bottom w:val="single"/>
+        </w:tcBorders>
+      </w:tcPr>
+    </w:tblStylePr>
+  </w:style>
+  <w:style w:customStyle="1" w:styleId="DefinitionTerm" w:type="paragraph">
     <w:name w:val="Definition Term"/>
     <w:basedOn w:val="Normal"/>
     <w:next w:val="Definition"/>
@@ -1232,49 +1191,49 @@
       <w:b/>
     </w:rPr>
   </w:style>
-  <w:style w:type="paragraph" w:customStyle="1" w:styleId="Definition">
+  <w:style w:customStyle="1" w:styleId="Definition" w:type="paragraph">
     <w:name w:val="Definition"/>
     <w:basedOn w:val="Normal"/>
   </w:style>
-  <w:style w:type="paragraph" w:styleId="Caption">
+  <w:style w:styleId="Caption" w:type="paragraph">
     <w:name w:val="Caption"/>
     <w:basedOn w:val="Normal"/>
     <w:link w:val="BodyTextChar"/>
     <w:pPr>
-      <w:spacing w:before="0" w:after="120"/>
+      <w:spacing w:after="120" w:before="0"/>
     </w:pPr>
     <w:rPr>
       <w:i/>
     </w:rPr>
   </w:style>
-  <w:style w:type="paragraph" w:customStyle="1" w:styleId="TableCaption">
+  <w:style w:customStyle="1" w:styleId="TableCaption" w:type="paragraph">
     <w:name w:val="Table Caption"/>
     <w:basedOn w:val="Caption"/>
     <w:pPr>
       <w:keepNext/>
     </w:pPr>
   </w:style>
-  <w:style w:type="paragraph" w:customStyle="1" w:styleId="ImageCaption">
+  <w:style w:customStyle="1" w:styleId="ImageCaption" w:type="paragraph">
     <w:name w:val="Image Caption"/>
     <w:basedOn w:val="Caption"/>
   </w:style>
-  <w:style w:type="paragraph" w:customStyle="1" w:styleId="Figure">
+  <w:style w:customStyle="1" w:styleId="Figure" w:type="paragraph">
     <w:name w:val="Figure"/>
     <w:basedOn w:val="Normal"/>
   </w:style>
-  <w:style w:type="paragraph" w:customStyle="1" w:styleId="CaptionedFigure">
+  <w:style w:customStyle="1" w:styleId="CaptionedFigure" w:type="paragraph">
     <w:name w:val="Captioned Figure"/>
     <w:basedOn w:val="Figure"/>
     <w:pPr>
       <w:keepNext/>
     </w:pPr>
   </w:style>
-  <w:style w:type="character" w:customStyle="1" w:styleId="BodyTextChar">
+  <w:style w:customStyle="1" w:styleId="BodyTextChar" w:type="character">
     <w:name w:val="Body Text Char"/>
     <w:basedOn w:val="DefaultParagraphFont"/>
     <w:link w:val="BodyText"/>
   </w:style>
-  <w:style w:type="character" w:customStyle="1" w:styleId="VerbatimChar">
+  <w:style w:customStyle="1" w:styleId="VerbatimChar" w:type="character">
     <w:name w:val="Verbatim Char"/>
     <w:basedOn w:val="BodyTextChar"/>
     <w:rPr>
@@ -1282,21 +1241,25 @@
       <w:sz w:val="22"/>
     </w:rPr>
   </w:style>
-  <w:style w:type="character" w:styleId="FootnoteReference">
+  <w:style w:customStyle="1" w:styleId="SectionNumber" w:type="character">
+    <w:name w:val="Section Number"/>
+    <w:basedOn w:val="BodyTextChar"/>
+  </w:style>
+  <w:style w:styleId="FootnoteReference" w:type="character">
     <w:name w:val="Footnote Reference"/>
     <w:basedOn w:val="BodyTextChar"/>
     <w:rPr>
       <w:vertAlign w:val="superscript"/>
     </w:rPr>
   </w:style>
-  <w:style w:type="character" w:styleId="Hyperlink">
+  <w:style w:styleId="Hyperlink" w:type="character">
     <w:name w:val="Hyperlink"/>
     <w:basedOn w:val="BodyTextChar"/>
     <w:rPr>
-      <w:color w:val="4F81BD" w:themeColor="accent1"/>
-    </w:rPr>
-  </w:style>
-  <w:style w:type="paragraph" w:styleId="TOCHeading">
+      <w:color w:themeColor="accent1" w:val="4F81BD"/>
+    </w:rPr>
+  </w:style>
+  <w:style w:styleId="TOCHeading" w:type="paragraph">
     <w:name w:val="TOC Heading"/>
     <w:basedOn w:val="Heading1"/>
     <w:next w:val="BodyText"/>
@@ -1308,10 +1271,10 @@
       <w:outlineLvl w:val="9"/>
     </w:pPr>
     <w:rPr>
-      <w:rFonts w:asciiTheme="majorHAnsi" w:eastAsiaTheme="majorEastAsia" w:hAnsiTheme="majorHAnsi" w:cstheme="majorBidi"/>
+      <w:rFonts w:asciiTheme="majorHAnsi" w:cstheme="majorBidi" w:eastAsiaTheme="majorEastAsia" w:hAnsiTheme="majorHAnsi"/>
       <w:b w:val="0"/>
       <w:bCs w:val="0"/>
-      <w:color w:val="365F91" w:themeColor="accent1" w:themeShade="BF"/>
+      <w:color w:themeColor="accent1" w:themeShade="BF" w:val="365F91"/>
     </w:rPr>
   </w:style>
   <w:style w:type="paragraph" w:customStyle="1" w:styleId="SourceCode">

</xml_diff>

<commit_message>
Meg and I added content on the 'for educators' page
</commit_message>
<xml_diff>
--- a/isolateLoadModel.docx
+++ b/isolateLoadModel.docx
@@ -911,6 +911,25 @@
       <w:jc w:val="center"/>
     </w:pPr>
   </w:style>
+  <w:style w:customStyle="1" w:styleId="AbstractTitle" w:type="paragraph">
+    <w:name w:val="Abstract Title"/>
+    <w:basedOn w:val="Normal"/>
+    <w:next w:val="Abstract"/>
+    <w:qFormat/>
+    <w:pPr>
+      <w:keepNext/>
+      <w:keepLines/>
+      <w:jc w:val="center"/>
+      <w:spacing w:after="0" w:before="300"/>
+    </w:pPr>
+    <w:rPr>
+      <w:sz w:val="20"/>
+      <w:szCs w:val="20"/>
+      <w:b/>
+      <w:color w:val="345A8A"/>
+      &gt;
+    </w:rPr>
+  </w:style>
   <w:style w:customStyle="1" w:styleId="Abstract" w:type="paragraph">
     <w:name w:val="Abstract"/>
     <w:basedOn w:val="Normal"/>
@@ -919,7 +938,7 @@
     <w:pPr>
       <w:keepNext/>
       <w:keepLines/>
-      <w:spacing w:after="300" w:before="300"/>
+      <w:spacing w:after="300" w:before="100"/>
     </w:pPr>
     <w:rPr>
       <w:sz w:val="20"/>
@@ -1141,6 +1160,18 @@
     <w:uiPriority w:val="9"/>
     <w:unhideWhenUsed/>
     <w:qFormat/>
+  </w:style>
+  <w:style w:styleId="FootnoteBlockText" w:type="paragraph">
+    <w:name w:val="Footnote Block Text"/>
+    <w:basedOn w:val="Footnote Text"/>
+    <w:next w:val="Footnote Text"/>
+    <w:uiPriority w:val="9"/>
+    <w:unhideWhenUsed/>
+    <w:qFormat/>
+    <w:pPr>
+      <w:spacing w:after="100" w:before="100"/>
+      <w:ind w:firstLine="0" w:left="480" w:right="480"/>
+    </w:pPr>
   </w:style>
   <w:style w:default="1" w:styleId="DefaultParagraphFont" w:type="character">
     <w:name w:val="Default Paragraph Font"/>
@@ -1331,7 +1362,7 @@
     <w:name w:val="ConstantTok"/>
     <w:basedOn w:val="VerbatimChar"/>
     <w:rPr>
-      <w:color w:val="000000"/>
+      <w:color w:val="8f5902"/>
       <w:shd w:val="clear" w:fill="f8f8f8"/>
     </w:rPr>
   </w:style>
@@ -1347,8 +1378,9 @@
     <w:name w:val="SpecialCharTok"/>
     <w:basedOn w:val="VerbatimChar"/>
     <w:rPr>
-      <w:color w:val="000000"/>
-      <w:shd w:val="clear" w:fill="f8f8f8"/>
+      <w:color w:val="ce5c00"/>
+      <w:shd w:val="clear" w:fill="f8f8f8"/>
+      <w:b/>
     </w:rPr>
   </w:style>
   <w:style w:type="character" w:customStyle="1" w:styleId="StringTok">
@@ -1433,8 +1465,9 @@
     <w:name w:val="FunctionTok"/>
     <w:basedOn w:val="VerbatimChar"/>
     <w:rPr>
-      <w:color w:val="000000"/>
-      <w:shd w:val="clear" w:fill="f8f8f8"/>
+      <w:color w:val="204a87"/>
+      <w:shd w:val="clear" w:fill="f8f8f8"/>
+      <w:b/>
     </w:rPr>
   </w:style>
   <w:style w:type="character" w:customStyle="1" w:styleId="VariableTok">
@@ -1490,7 +1523,7 @@
     <w:name w:val="AttributeTok"/>
     <w:basedOn w:val="VerbatimChar"/>
     <w:rPr>
-      <w:color w:val="c4a000"/>
+      <w:color w:val="204a87"/>
       <w:shd w:val="clear" w:fill="f8f8f8"/>
     </w:rPr>
   </w:style>

</xml_diff>